<commit_message>
Extension de JSX a TSX ya que usamos typescript no javascript
</commit_message>
<xml_diff>
--- a/Documentacion/Instalación y configuración de servicios de mensajería instantánea.docx
+++ b/Documentacion/Instalación y configuración de servicios de mensajería instantánea.docx
@@ -27,15 +27,7 @@
     <w:p/>
     <w:p>
       <w:r>
-        <w:t xml:space="preserve">Autores: Adrián </w:t>
-      </w:r>
-      <w:proofErr w:type="spellStart"/>
-      <w:r>
-        <w:t>Lecrevisse</w:t>
-      </w:r>
-      <w:proofErr w:type="spellEnd"/>
-      <w:r>
-        <w:t xml:space="preserve"> y David Martín Huerta</w:t>
+        <w:t>Autores: Adrián Lecrevisse y David Martín Huerta</w:t>
       </w:r>
     </w:p>
     <w:p/>
@@ -47,7 +39,6 @@
         </w:numPr>
       </w:pPr>
       <w:proofErr w:type="spellStart"/>
-      <w:proofErr w:type="gramStart"/>
       <w:r>
         <w:t>Abstract</w:t>
       </w:r>
@@ -55,7 +46,6 @@
       <w:r>
         <w:t xml:space="preserve"> .</w:t>
       </w:r>
-      <w:proofErr w:type="gramEnd"/>
     </w:p>
     <w:p>
       <w:r>
@@ -107,15 +97,7 @@
     </w:p>
     <w:p>
       <w:r>
-        <w:t xml:space="preserve">Hoy en día, la mensajería instantánea se ha convertido en una herramienta fundamental para la comunicación de los seres humanos, permitiéndonos intercambiar información en tiempo real. En el día a día usamos aplicaciones como WhatsApp, Instagram, </w:t>
-      </w:r>
-      <w:proofErr w:type="gramStart"/>
-      <w:r>
-        <w:t>Twitter..</w:t>
-      </w:r>
-      <w:proofErr w:type="gramEnd"/>
-      <w:r>
-        <w:t xml:space="preserve"> Las cuales utilizan este tipo de mensajería.</w:t>
+        <w:t>Hoy en día, la mensajería instantánea se ha convertido en una herramienta fundamental para la comunicación de los seres humanos, permitiéndonos intercambiar información en tiempo real. En el día a día usamos aplicaciones como WhatsApp, Instagram, Twitter.. Las cuales utilizan este tipo de mensajería.</w:t>
       </w:r>
     </w:p>
     <w:p>
@@ -146,15 +128,7 @@
     </w:p>
     <w:p>
       <w:r>
-        <w:t xml:space="preserve">La parte que controla la lógica de </w:t>
-      </w:r>
-      <w:proofErr w:type="gramStart"/>
-      <w:r>
-        <w:t>negocio,</w:t>
-      </w:r>
-      <w:proofErr w:type="gramEnd"/>
-      <w:r>
-        <w:t xml:space="preserve"> procesa las solicitudes de los clientes y los mensajes, en definitiva la parte que se encarga de que la lógica de la aplicación funcione (</w:t>
+        <w:t>La parte que controla la lógica de negocio, procesa las solicitudes de los clientes y los mensajes, en definitiva la parte que se encarga de que la lógica de la aplicación funcione (</w:t>
       </w:r>
       <w:proofErr w:type="spellStart"/>
       <w:r>
@@ -167,15 +141,7 @@
     </w:p>
     <w:p>
       <w:r>
-        <w:t xml:space="preserve">Para almacenar los mensajes e información de los usuarios hemos utilizado SQLite, una base de datos que está integrada en todos los teléfonos móviles y en la mayoría de </w:t>
-      </w:r>
-      <w:proofErr w:type="gramStart"/>
-      <w:r>
-        <w:t>computadoras</w:t>
-      </w:r>
-      <w:proofErr w:type="gramEnd"/>
-      <w:r>
-        <w:t>.</w:t>
+        <w:t>Para almacenar los mensajes e información de los usuarios hemos utilizado SQLite, una base de datos que está integrada en todos los teléfonos móviles y en la mayoría de computadoras.</w:t>
       </w:r>
     </w:p>
     <w:p>
@@ -216,15 +182,7 @@
     </w:p>
     <w:p>
       <w:r>
-        <w:t xml:space="preserve">Node.js: Es un entorno de ejecución de JavaScript basado en el motor V8 de </w:t>
-      </w:r>
-      <w:proofErr w:type="gramStart"/>
-      <w:r>
-        <w:t>Chrome,  que</w:t>
-      </w:r>
-      <w:proofErr w:type="gramEnd"/>
-      <w:r>
-        <w:t xml:space="preserve"> puede ejecutarse en varios sistemas operativos sin necesidad de modificaciones en el código. Permite desarrollar aplicaciones rápidas y escalables.</w:t>
+        <w:t>Node.js: Es un entorno de ejecución de JavaScript basado en el motor V8 de Chrome,  que puede ejecutarse en varios sistemas operativos sin necesidad de modificaciones en el código. Permite desarrollar aplicaciones rápidas y escalables.</w:t>
       </w:r>
     </w:p>
     <w:p>
@@ -240,15 +198,7 @@
         </w:numPr>
       </w:pPr>
       <w:r>
-        <w:t xml:space="preserve">Utiliza un modelo de entrada/salida no bloqueante. Cuando el servidor tiene que hacer tareas como esperar por operaciones como leer archivos, consultar bases de </w:t>
-      </w:r>
-      <w:proofErr w:type="gramStart"/>
-      <w:r>
-        <w:t>datos..</w:t>
-      </w:r>
-      <w:proofErr w:type="gramEnd"/>
-      <w:r>
-        <w:t xml:space="preserve"> El servidor puede seguir atendiendo otras consultas mientras realiza dichas tareas. Esto permite que el servidor maneje muchas solicitudes simultáneamente sin tener problemas de rendimiento.</w:t>
+        <w:t>Utiliza un modelo de entrada/salida no bloqueante. Cuando el servidor tiene que hacer tareas como esperar por operaciones como leer archivos, consultar bases de datos.. El servidor puede seguir atendiendo otras consultas mientras realiza dichas tareas. Esto permite que el servidor maneje muchas solicitudes simultáneamente sin tener problemas de rendimiento.</w:t>
       </w:r>
     </w:p>
     <w:p>
@@ -270,12 +220,10 @@
         <w:t xml:space="preserve"> mediante la biblioteca Socket.io, </w:t>
       </w:r>
       <w:proofErr w:type="spellStart"/>
-      <w:proofErr w:type="gramStart"/>
       <w:r>
         <w:t>Node,js</w:t>
       </w:r>
       <w:proofErr w:type="spellEnd"/>
-      <w:proofErr w:type="gramEnd"/>
       <w:r>
         <w:t xml:space="preserve"> es adecuado para aplicaciones de mensajería instantánea.</w:t>
       </w:r>
@@ -362,15 +310,7 @@
       </w:r>
       <w:proofErr w:type="spellEnd"/>
       <w:r>
-        <w:t xml:space="preserve"> que optimiza la instalación de dependencias reutilizando paquetes globales en lugar de duplicarlos en cada proyecto, esto reduce considerablemente el espacio en disco. En </w:t>
-      </w:r>
-      <w:proofErr w:type="gramStart"/>
-      <w:r>
-        <w:t>cambio</w:t>
-      </w:r>
-      <w:proofErr w:type="gramEnd"/>
-      <w:r>
-        <w:t xml:space="preserve"> </w:t>
+        <w:t xml:space="preserve"> que optimiza la instalación de dependencias reutilizando paquetes globales en lugar de duplicarlos en cada proyecto, esto reduce considerablemente el espacio en disco. En cambio </w:t>
       </w:r>
       <w:proofErr w:type="spellStart"/>
       <w:r>
@@ -397,15 +337,7 @@
         </w:numPr>
       </w:pPr>
       <w:r>
-        <w:t xml:space="preserve">Node.js permite manejar múltiples conexiones simultáneas sin bloquear lo que la convierte en una gran herramienta para crear aplicaciones como </w:t>
-      </w:r>
-      <w:proofErr w:type="gramStart"/>
-      <w:r>
-        <w:t>chats(</w:t>
-      </w:r>
-      <w:proofErr w:type="gramEnd"/>
-      <w:r>
-        <w:t>ya que implican conexiones en tiempo real), juegos en línea…</w:t>
+        <w:t>Node.js permite manejar múltiples conexiones simultáneas sin bloquear lo que la convierte en una gran herramienta para crear aplicaciones como chats(ya que implican conexiones en tiempo real), juegos en línea…</w:t>
       </w:r>
     </w:p>
     <w:p/>
@@ -807,13 +739,8 @@
           <w:numId w:val="26"/>
         </w:numPr>
       </w:pPr>
-      <w:proofErr w:type="gramStart"/>
-      <w:r>
-        <w:t>Id(</w:t>
-      </w:r>
-      <w:proofErr w:type="gramEnd"/>
-      <w:r>
-        <w:t>INTEGER) (PK): Identificador único de la conversación.</w:t>
+      <w:r>
+        <w:t>Id(INTEGER) (PK): Identificador único de la conversación.</w:t>
       </w:r>
     </w:p>
     <w:p>
@@ -824,17 +751,12 @@
         </w:numPr>
       </w:pPr>
       <w:proofErr w:type="spellStart"/>
-      <w:proofErr w:type="gramStart"/>
       <w:r>
         <w:t>Name</w:t>
       </w:r>
       <w:proofErr w:type="spellEnd"/>
       <w:r>
-        <w:t>(</w:t>
-      </w:r>
-      <w:proofErr w:type="gramEnd"/>
-      <w:r>
-        <w:t>STRING): Nombre de la conversación.</w:t>
+        <w:t>(STRING): Nombre de la conversación.</w:t>
       </w:r>
     </w:p>
     <w:p/>
@@ -861,13 +783,8 @@
           <w:numId w:val="30"/>
         </w:numPr>
       </w:pPr>
-      <w:proofErr w:type="gramStart"/>
-      <w:r>
-        <w:t>Id(</w:t>
-      </w:r>
-      <w:proofErr w:type="gramEnd"/>
-      <w:r>
-        <w:t>INTEGER) (PK): Identificador único del mensaje.</w:t>
+      <w:r>
+        <w:t>Id(INTEGER) (PK): Identificador único del mensaje.</w:t>
       </w:r>
     </w:p>
     <w:p>
@@ -879,19 +796,11 @@
       </w:pPr>
       <w:proofErr w:type="spellStart"/>
       <w:r>
-        <w:t>User_</w:t>
-      </w:r>
-      <w:proofErr w:type="gramStart"/>
-      <w:r>
-        <w:t>id</w:t>
+        <w:t>User_id</w:t>
       </w:r>
       <w:proofErr w:type="spellEnd"/>
       <w:r>
-        <w:t>(</w:t>
-      </w:r>
-      <w:proofErr w:type="gramEnd"/>
-      <w:r>
-        <w:t>INTEGER) (FK): Usuario que envió el mensaje.</w:t>
+        <w:t>(INTEGER) (FK): Usuario que envió el mensaje.</w:t>
       </w:r>
     </w:p>
     <w:p>
@@ -903,19 +812,11 @@
       </w:pPr>
       <w:proofErr w:type="spellStart"/>
       <w:r>
-        <w:t>Conver_</w:t>
-      </w:r>
-      <w:proofErr w:type="gramStart"/>
-      <w:r>
-        <w:t>id</w:t>
+        <w:t>Conver_id</w:t>
       </w:r>
       <w:proofErr w:type="spellEnd"/>
       <w:r>
-        <w:t>(</w:t>
-      </w:r>
-      <w:proofErr w:type="gramEnd"/>
-      <w:r>
-        <w:t>INTEGER)(FK): Identifica a qué conversación pertenece el mensaje.</w:t>
+        <w:t>(INTEGER)(FK): Identifica a qué conversación pertenece el mensaje.</w:t>
       </w:r>
     </w:p>
     <w:p>
@@ -925,13 +826,8 @@
           <w:numId w:val="30"/>
         </w:numPr>
       </w:pPr>
-      <w:proofErr w:type="gramStart"/>
-      <w:r>
-        <w:t>Content(</w:t>
-      </w:r>
-      <w:proofErr w:type="gramEnd"/>
-      <w:r>
-        <w:t>STRING): Texto del mensaje enviado.</w:t>
+      <w:r>
+        <w:t>Content(STRING): Texto del mensaje enviado.</w:t>
       </w:r>
     </w:p>
     <w:p>
@@ -943,19 +839,11 @@
       </w:pPr>
       <w:proofErr w:type="spellStart"/>
       <w:r>
-        <w:t>Send_</w:t>
-      </w:r>
-      <w:proofErr w:type="gramStart"/>
-      <w:r>
-        <w:t>time</w:t>
+        <w:t>Send_time</w:t>
       </w:r>
       <w:proofErr w:type="spellEnd"/>
       <w:r>
-        <w:t>(</w:t>
-      </w:r>
-      <w:proofErr w:type="gramEnd"/>
-      <w:r>
-        <w:t>DATETIME): Fecha en la que envió el mensaje.</w:t>
+        <w:t>(DATETIME): Fecha en la que envió el mensaje.</w:t>
       </w:r>
     </w:p>
     <w:p/>
@@ -984,19 +872,11 @@
       </w:pPr>
       <w:proofErr w:type="spellStart"/>
       <w:r>
-        <w:t>Conver_</w:t>
-      </w:r>
-      <w:proofErr w:type="gramStart"/>
-      <w:r>
-        <w:t>id</w:t>
+        <w:t>Conver_id</w:t>
       </w:r>
       <w:proofErr w:type="spellEnd"/>
       <w:r>
-        <w:t>(</w:t>
-      </w:r>
-      <w:proofErr w:type="gramEnd"/>
-      <w:r>
-        <w:t>INTEGER)(FK): Identificador de la conversación.</w:t>
+        <w:t>(INTEGER)(FK): Identificador de la conversación.</w:t>
       </w:r>
     </w:p>
     <w:p>
@@ -1008,19 +888,11 @@
       </w:pPr>
       <w:proofErr w:type="spellStart"/>
       <w:r>
-        <w:t>User_</w:t>
-      </w:r>
-      <w:proofErr w:type="gramStart"/>
-      <w:r>
-        <w:t>id</w:t>
+        <w:t>User_id</w:t>
       </w:r>
       <w:proofErr w:type="spellEnd"/>
       <w:r>
-        <w:t>(</w:t>
-      </w:r>
-      <w:proofErr w:type="gramEnd"/>
-      <w:r>
-        <w:t>INTEGER)(FK): Identificador del usuario que participa en la conversación.</w:t>
+        <w:t>(INTEGER)(FK): Identificador del usuario que participa en la conversación.</w:t>
       </w:r>
     </w:p>
     <w:p/>
@@ -1047,13 +919,8 @@
           <w:numId w:val="32"/>
         </w:numPr>
       </w:pPr>
-      <w:proofErr w:type="gramStart"/>
-      <w:r>
-        <w:t>Id(</w:t>
-      </w:r>
-      <w:proofErr w:type="gramEnd"/>
-      <w:r>
-        <w:t>INTEGER)(PK): Identificador del usuario.</w:t>
+      <w:r>
+        <w:t>Id(INTEGER)(PK): Identificador del usuario.</w:t>
       </w:r>
     </w:p>
     <w:p>
@@ -1063,13 +930,8 @@
           <w:numId w:val="32"/>
         </w:numPr>
       </w:pPr>
-      <w:proofErr w:type="gramStart"/>
-      <w:r>
-        <w:t>Alias(</w:t>
-      </w:r>
-      <w:proofErr w:type="gramEnd"/>
-      <w:r>
-        <w:t>STRING): Nombre del usuario.</w:t>
+      <w:r>
+        <w:t>Alias(STRING): Nombre del usuario.</w:t>
       </w:r>
     </w:p>
     <w:p/>
@@ -1632,10 +1494,7 @@
         <w:t xml:space="preserve"> ayuda a desarrollar aplicaciones cuyos datos cambian constantemente</w:t>
       </w:r>
       <w:r>
-        <w:t xml:space="preserve"> </w:t>
-      </w:r>
-      <w:r>
-        <w:t>ya que permite actualizar la interfaz de manera eficiente sin necesidad de recargar toda la página.</w:t>
+        <w:t xml:space="preserve"> ya que permite actualizar la interfaz de manera eficiente sin necesidad de recargar toda la página.</w:t>
       </w:r>
       <w:r>
         <w:t xml:space="preserve"> Para entenderlo mejor</w:t>
@@ -1782,7 +1641,10 @@
     </w:p>
     <w:p>
       <w:r>
-        <w:t xml:space="preserve">JSX en </w:t>
+        <w:t>TSX</w:t>
+      </w:r>
+      <w:r>
+        <w:t xml:space="preserve"> en </w:t>
       </w:r>
       <w:proofErr w:type="spellStart"/>
       <w:r>
@@ -1790,8 +1652,27 @@
       </w:r>
       <w:proofErr w:type="spellEnd"/>
       <w:r>
-        <w:t>: JSX es una extensión de Java Script, permite escribir estructuras similares a HTML dentro del código de JavaScript</w:t>
-      </w:r>
+        <w:t xml:space="preserve">: </w:t>
+      </w:r>
+      <w:r>
+        <w:t>TSX</w:t>
+      </w:r>
+      <w:r>
+        <w:t xml:space="preserve"> es una extensión de </w:t>
+      </w:r>
+      <w:proofErr w:type="spellStart"/>
+      <w:r>
+        <w:t>Typescript</w:t>
+      </w:r>
+      <w:proofErr w:type="spellEnd"/>
+      <w:r>
+        <w:t xml:space="preserve">, permite escribir estructuras similares a HTML dentro del código de </w:t>
+      </w:r>
+      <w:proofErr w:type="spellStart"/>
+      <w:r>
+        <w:t>Typescript</w:t>
+      </w:r>
+      <w:proofErr w:type="spellEnd"/>
       <w:r>
         <w:t>, e</w:t>
       </w:r>
@@ -1907,12 +1788,10 @@
         <w:t xml:space="preserve">. Este comando está definido en el archivo </w:t>
       </w:r>
       <w:proofErr w:type="spellStart"/>
-      <w:proofErr w:type="gramStart"/>
       <w:r>
         <w:t>package.json</w:t>
       </w:r>
       <w:proofErr w:type="spellEnd"/>
-      <w:proofErr w:type="gramEnd"/>
       <w:r>
         <w:t>:</w:t>
       </w:r>
@@ -1922,6 +1801,9 @@
         <w:ind w:left="360"/>
       </w:pPr>
       <w:r>
+        <w:rPr>
+          <w:noProof/>
+        </w:rPr>
         <w:drawing>
           <wp:inline distT="0" distB="0" distL="0" distR="0" wp14:anchorId="2B268E44" wp14:editId="27B04AD3">
             <wp:extent cx="2743438" cy="899238"/>
@@ -5611,6 +5493,7 @@
   <w:style w:type="character" w:default="1" w:styleId="Fuentedeprrafopredeter">
     <w:name w:val="Default Paragraph Font"/>
     <w:uiPriority w:val="1"/>
+    <w:semiHidden/>
     <w:unhideWhenUsed/>
   </w:style>
   <w:style w:type="table" w:default="1" w:styleId="Tablanormal">

</xml_diff>

<commit_message>
updated .env for deploy + some documentation
</commit_message>
<xml_diff>
--- a/Documentacion/Instalación y configuración de servicios de mensajería instantánea.docx
+++ b/Documentacion/Instalación y configuración de servicios de mensajería instantánea.docx
@@ -117,47 +117,7 @@
           <w:sz w:val="36"/>
           <w:szCs w:val="36"/>
         </w:rPr>
-        <w:t>Instalación y configuración de servicios de mensajería instantánea (</w:t>
-      </w:r>
-      <w:proofErr w:type="spellStart"/>
-      <w:r>
-        <w:rPr>
-          <w:b/>
-          <w:bCs/>
-          <w:sz w:val="36"/>
-          <w:szCs w:val="36"/>
-        </w:rPr>
-        <w:t>OpenFire</w:t>
-      </w:r>
-      <w:proofErr w:type="spellEnd"/>
-      <w:r>
-        <w:rPr>
-          <w:b/>
-          <w:bCs/>
-          <w:sz w:val="36"/>
-          <w:szCs w:val="36"/>
-        </w:rPr>
-        <w:t xml:space="preserve">, XMPP, </w:t>
-      </w:r>
-      <w:proofErr w:type="spellStart"/>
-      <w:r>
-        <w:rPr>
-          <w:b/>
-          <w:bCs/>
-          <w:sz w:val="36"/>
-          <w:szCs w:val="36"/>
-        </w:rPr>
-        <w:t>Strophe.Js</w:t>
-      </w:r>
-      <w:proofErr w:type="spellEnd"/>
-      <w:r>
-        <w:rPr>
-          <w:b/>
-          <w:bCs/>
-          <w:sz w:val="36"/>
-          <w:szCs w:val="36"/>
-        </w:rPr>
-        <w:t>, NODEJS).</w:t>
+        <w:t>Instalación y configuración de servicios de mensajería instantánea (OpenFire, XMPP, Strophe.Js, NODEJS).</w:t>
       </w:r>
     </w:p>
     <w:p>
@@ -292,13 +252,8 @@
         </w:numPr>
         <w:jc w:val="both"/>
       </w:pPr>
-      <w:proofErr w:type="spellStart"/>
-      <w:r>
-        <w:t>Abstract</w:t>
-      </w:r>
-      <w:proofErr w:type="spellEnd"/>
-      <w:r>
-        <w:t>………………………………………………………………………………</w:t>
+      <w:r>
+        <w:t>Abstract………………………………………………………………………………</w:t>
       </w:r>
       <w:r>
         <w:t>Página 3</w:t>
@@ -529,7 +484,6 @@
           <w:u w:val="single"/>
         </w:rPr>
       </w:pPr>
-      <w:proofErr w:type="spellStart"/>
       <w:r>
         <w:rPr>
           <w:b/>
@@ -539,18 +493,7 @@
           <w:u w:val="single"/>
         </w:rPr>
         <w:lastRenderedPageBreak/>
-        <w:t>Abstract</w:t>
-      </w:r>
-      <w:proofErr w:type="spellEnd"/>
-      <w:r>
-        <w:rPr>
-          <w:b/>
-          <w:bCs/>
-          <w:sz w:val="28"/>
-          <w:szCs w:val="28"/>
-          <w:u w:val="single"/>
-        </w:rPr>
-        <w:t xml:space="preserve"> .</w:t>
+        <w:t>Abstract .</w:t>
       </w:r>
     </w:p>
     <w:p>
@@ -570,15 +513,7 @@
         <w:t xml:space="preserve">se desarrolla </w:t>
       </w:r>
       <w:r>
-        <w:t xml:space="preserve">un sistema de mensajería que utiliza Node.js, Express.js, SQLite, Socket.io, </w:t>
-      </w:r>
-      <w:proofErr w:type="spellStart"/>
-      <w:r>
-        <w:t>React</w:t>
-      </w:r>
-      <w:proofErr w:type="spellEnd"/>
-      <w:r>
-        <w:t xml:space="preserve"> y Vite, ofreciendo una solución eficaz para la transmisión de mensajes.</w:t>
+        <w:t>un sistema de mensajería que utiliza Node.js, Express.js, SQLite, Socket.io, React y Vite, ofreciendo una solución eficaz para la transmisión de mensajes.</w:t>
       </w:r>
     </w:p>
     <w:p>
@@ -596,21 +531,12 @@
       <w:r>
         <w:t xml:space="preserve">La interfaz de usuario, desarrollada con </w:t>
       </w:r>
-      <w:proofErr w:type="spellStart"/>
       <w:r>
         <w:rPr>
           <w:b/>
           <w:bCs/>
         </w:rPr>
-        <w:t>React</w:t>
-      </w:r>
-      <w:proofErr w:type="spellEnd"/>
-      <w:r>
-        <w:rPr>
-          <w:b/>
-          <w:bCs/>
-        </w:rPr>
-        <w:t xml:space="preserve"> y Vite</w:t>
+        <w:t>React y Vite</w:t>
       </w:r>
       <w:r>
         <w:t>, ofrece una experiencia fluida y rápida, optimizando la carga y actualización de la aplicación sin necesidad de recargar la página</w:t>
@@ -679,23 +605,7 @@
         <w:jc w:val="both"/>
       </w:pPr>
       <w:r>
-        <w:t>La parte de la interfaz gráfica, con la que interactúan los usuarios (</w:t>
-      </w:r>
-      <w:proofErr w:type="spellStart"/>
-      <w:r>
-        <w:t>Frontend</w:t>
-      </w:r>
-      <w:proofErr w:type="spellEnd"/>
-      <w:r>
-        <w:t xml:space="preserve">), lo hemos construido con </w:t>
-      </w:r>
-      <w:proofErr w:type="spellStart"/>
-      <w:r>
-        <w:t>React</w:t>
-      </w:r>
-      <w:proofErr w:type="spellEnd"/>
-      <w:r>
-        <w:t xml:space="preserve"> y Vite, proporcionando una interfaz de usuario simple para una buena experiencia en la comunicación. </w:t>
+        <w:t xml:space="preserve">La parte de la interfaz gráfica, con la que interactúan los usuarios (Frontend), lo hemos construido con React y Vite, proporcionando una interfaz de usuario simple para una buena experiencia en la comunicación. </w:t>
       </w:r>
     </w:p>
     <w:p>
@@ -709,15 +619,7 @@
         <w:t xml:space="preserve">es decir, </w:t>
       </w:r>
       <w:r>
-        <w:t>la parte que se encarga de que la lógica de la aplicación funcione (</w:t>
-      </w:r>
-      <w:proofErr w:type="spellStart"/>
-      <w:r>
-        <w:t>Backend</w:t>
-      </w:r>
-      <w:proofErr w:type="spellEnd"/>
-      <w:r>
-        <w:t>), está desarrollada con Node.js y Express.js.</w:t>
+        <w:t>la parte que se encarga de que la lógica de la aplicación funcione (Backend), está desarrollada con Node.js y Express.js.</w:t>
       </w:r>
     </w:p>
     <w:p>
@@ -747,15 +649,7 @@
         <w:jc w:val="both"/>
       </w:pPr>
       <w:r>
-        <w:t xml:space="preserve">Esta aplicación permite a los usuarios enviar y recibir mensajes instantáneamente, manteniendo una conexión estable y segura. Además, la herramienta Vite que es utilizada para el desarrollo del </w:t>
-      </w:r>
-      <w:proofErr w:type="spellStart"/>
-      <w:r>
-        <w:t>Frontend</w:t>
-      </w:r>
-      <w:proofErr w:type="spellEnd"/>
-      <w:r>
-        <w:t>, permite una carga rápida y Socket.io permite una comunicación en ambos sentidos sin necesidad de actualizar la aplicación.</w:t>
+        <w:t>Esta aplicación permite a los usuarios enviar y recibir mensajes instantáneamente, manteniendo una conexión estable y segura. Además, la herramienta Vite que es utilizada para el desarrollo del Frontend, permite una carga rápida y Socket.io permite una comunicación en ambos sentidos sin necesidad de actualizar la aplicación.</w:t>
       </w:r>
     </w:p>
     <w:p>
@@ -861,23 +755,7 @@
         <w:jc w:val="both"/>
       </w:pPr>
       <w:r>
-        <w:t xml:space="preserve">Gracias a el uso de </w:t>
-      </w:r>
-      <w:proofErr w:type="spellStart"/>
-      <w:r>
-        <w:t>WebSockets</w:t>
-      </w:r>
-      <w:proofErr w:type="spellEnd"/>
-      <w:r>
-        <w:t xml:space="preserve"> mediante la biblioteca Socket.io, </w:t>
-      </w:r>
-      <w:proofErr w:type="spellStart"/>
-      <w:r>
-        <w:t>Node,js</w:t>
-      </w:r>
-      <w:proofErr w:type="spellEnd"/>
-      <w:r>
-        <w:t xml:space="preserve"> es adecuado para aplicaciones de mensajería instantánea.</w:t>
+        <w:t>Gracias a el uso de WebSockets mediante la biblioteca Socket.io, Node,js es adecuado para aplicaciones de mensajería instantánea.</w:t>
       </w:r>
     </w:p>
     <w:p>
@@ -889,15 +767,7 @@
         <w:jc w:val="both"/>
       </w:pPr>
       <w:r>
-        <w:t xml:space="preserve">Node.js cuenta con un sistema de paquetes muy amplio. El gestor de paquetes </w:t>
-      </w:r>
-      <w:proofErr w:type="spellStart"/>
-      <w:r>
-        <w:t>npm</w:t>
-      </w:r>
-      <w:proofErr w:type="spellEnd"/>
-      <w:r>
-        <w:t xml:space="preserve"> permite instalar paquetes o bibliotecas de código de manera sencilla.</w:t>
+        <w:t>Node.js cuenta con un sistema de paquetes muy amplio. El gestor de paquetes npm permite instalar paquetes o bibliotecas de código de manera sencilla.</w:t>
       </w:r>
     </w:p>
     <w:p>
@@ -919,173 +789,91 @@
       <w:r>
         <w:tab/>
       </w:r>
-      <w:proofErr w:type="spellStart"/>
-      <w:r>
-        <w:t>npm</w:t>
-      </w:r>
-      <w:proofErr w:type="spellEnd"/>
+      <w:r>
+        <w:t>npm install -g pnpm</w:t>
+      </w:r>
+    </w:p>
+    <w:p>
+      <w:pPr>
+        <w:jc w:val="both"/>
+      </w:pPr>
+    </w:p>
+    <w:p>
+      <w:pPr>
+        <w:ind w:firstLine="708"/>
+        <w:jc w:val="both"/>
+      </w:pPr>
+      <w:r>
+        <w:t>Con npm se puede encontrar una amplia variedad de librerías.</w:t>
+      </w:r>
+    </w:p>
+    <w:p>
+      <w:pPr>
+        <w:ind w:left="708"/>
+        <w:jc w:val="both"/>
+      </w:pPr>
+      <w:r>
+        <w:t>A pesar de esto hay una alternativa más eficiente a npm llamada pnpm que optimiza la instalación de dependencias reutilizando paquetes globales en lugar de duplicarlos en cada proyecto, esto reduce considerablemente el espacio en disco. En cambio npm instala las dependencias en la carpeta node_modules del proyecto y si se instala una dependencia en otro proyecto, se vuelve a descargar e instalar.</w:t>
+      </w:r>
+    </w:p>
+    <w:p>
+      <w:pPr>
+        <w:jc w:val="both"/>
+      </w:pPr>
+    </w:p>
+    <w:p>
+      <w:pPr>
+        <w:jc w:val="both"/>
+      </w:pPr>
+      <w:r>
+        <w:t>¿</w:t>
+      </w:r>
+      <w:r>
+        <w:t>Por qué</w:t>
+      </w:r>
+      <w:r>
+        <w:t xml:space="preserve"> es rápido?</w:t>
+      </w:r>
+    </w:p>
+    <w:p>
+      <w:pPr>
+        <w:jc w:val="both"/>
+      </w:pPr>
+      <w:r>
+        <w:t>Node.js usa un solo hilo de ejecución para manejar las solicitudes, si</w:t>
+      </w:r>
+      <w:r>
+        <w:t>n</w:t>
+      </w:r>
+      <w:r>
+        <w:t xml:space="preserve"> embargo, eso no significa que solo pueda hacer una cosa a la vez. Cuando llega una solicitud, </w:t>
+      </w:r>
+      <w:r>
+        <w:t>si es rápida (como devolver un texto), Node.js la procesa de inmediato.</w:t>
+      </w:r>
       <w:r>
         <w:t xml:space="preserve"> </w:t>
       </w:r>
-      <w:proofErr w:type="spellStart"/>
-      <w:r>
-        <w:t>install</w:t>
-      </w:r>
-      <w:proofErr w:type="spellEnd"/>
-      <w:r>
-        <w:t xml:space="preserve"> -g </w:t>
-      </w:r>
-      <w:proofErr w:type="spellStart"/>
-      <w:r>
-        <w:t>pnpm</w:t>
-      </w:r>
-      <w:proofErr w:type="spellEnd"/>
-    </w:p>
-    <w:p>
-      <w:pPr>
-        <w:jc w:val="both"/>
-      </w:pPr>
-    </w:p>
-    <w:p>
-      <w:pPr>
-        <w:ind w:firstLine="708"/>
-        <w:jc w:val="both"/>
-      </w:pPr>
-      <w:r>
-        <w:t xml:space="preserve">Con </w:t>
-      </w:r>
-      <w:proofErr w:type="spellStart"/>
-      <w:r>
-        <w:t>npm</w:t>
-      </w:r>
-      <w:proofErr w:type="spellEnd"/>
-      <w:r>
-        <w:t xml:space="preserve"> se puede encontrar una amplia variedad de librerías.</w:t>
-      </w:r>
-    </w:p>
-    <w:p>
-      <w:pPr>
-        <w:ind w:left="708"/>
-        <w:jc w:val="both"/>
-      </w:pPr>
-      <w:r>
-        <w:t xml:space="preserve">A pesar de esto hay una alternativa más eficiente a </w:t>
-      </w:r>
-      <w:proofErr w:type="spellStart"/>
-      <w:r>
-        <w:t>npm</w:t>
-      </w:r>
-      <w:proofErr w:type="spellEnd"/>
-      <w:r>
-        <w:t xml:space="preserve"> llamada </w:t>
-      </w:r>
-      <w:proofErr w:type="spellStart"/>
-      <w:r>
-        <w:t>pnpm</w:t>
-      </w:r>
-      <w:proofErr w:type="spellEnd"/>
-      <w:r>
-        <w:t xml:space="preserve"> que optimiza la instalación de dependencias reutilizando paquetes globales en lugar de duplicarlos en cada proyecto, esto reduce considerablemente el espacio en disco. En cambio </w:t>
-      </w:r>
-      <w:proofErr w:type="spellStart"/>
-      <w:r>
-        <w:t>npm</w:t>
-      </w:r>
-      <w:proofErr w:type="spellEnd"/>
-      <w:r>
-        <w:t xml:space="preserve"> instala las dependencias en la carpeta </w:t>
-      </w:r>
-      <w:proofErr w:type="spellStart"/>
-      <w:r>
-        <w:t>node_modules</w:t>
-      </w:r>
-      <w:proofErr w:type="spellEnd"/>
-      <w:r>
-        <w:t xml:space="preserve"> del proyecto y si se instala una dependencia en otro proyecto, se vuelve a descargar e instalar.</w:t>
-      </w:r>
-    </w:p>
-    <w:p>
-      <w:pPr>
-        <w:jc w:val="both"/>
-      </w:pPr>
-    </w:p>
-    <w:p>
-      <w:pPr>
-        <w:jc w:val="both"/>
-      </w:pPr>
-      <w:r>
-        <w:t>¿</w:t>
-      </w:r>
-      <w:r>
-        <w:t>Por qué</w:t>
-      </w:r>
-      <w:r>
-        <w:t xml:space="preserve"> es rápido?</w:t>
-      </w:r>
-    </w:p>
-    <w:p>
-      <w:pPr>
-        <w:jc w:val="both"/>
-      </w:pPr>
-      <w:r>
-        <w:t>Node.js usa un solo hilo de ejecución para manejar las solicitudes, si</w:t>
-      </w:r>
-      <w:r>
-        <w:t>n</w:t>
-      </w:r>
-      <w:r>
-        <w:t xml:space="preserve"> embargo, eso no significa que solo pueda hacer una cosa a la vez. Cuando llega una solicitud, </w:t>
-      </w:r>
-      <w:r>
-        <w:t>si es rápida (como devolver un texto), Node.js la procesa de inmediato.</w:t>
+      <w:r>
+        <w:t>Si es una tarea más pesada</w:t>
+      </w:r>
+      <w:r>
+        <w:t>, e</w:t>
+      </w:r>
+      <w:r>
+        <w:t>n lugar de bloquear el hilo, Node.js la delega a otro proceso y sigue atendiendo otras solicitudes. Node.js utiliza una biblioteca que se llama</w:t>
+      </w:r>
+      <w:r>
+        <w:t xml:space="preserve"> Worker Threads, esta biblioteca</w:t>
       </w:r>
       <w:r>
         <w:t xml:space="preserve"> </w:t>
       </w:r>
       <w:r>
-        <w:t>Si es una tarea más pesada</w:t>
-      </w:r>
-      <w:r>
-        <w:t>, e</w:t>
-      </w:r>
-      <w:r>
-        <w:t>n lugar de bloquear el hilo, Node.js la delega a otro proceso y sigue atendiendo otras solicitudes. Node.js utiliza una biblioteca que se llama</w:t>
-      </w:r>
-      <w:r>
-        <w:t xml:space="preserve"> </w:t>
-      </w:r>
-      <w:proofErr w:type="spellStart"/>
-      <w:r>
-        <w:t>Worker</w:t>
-      </w:r>
-      <w:proofErr w:type="spellEnd"/>
-      <w:r>
-        <w:t xml:space="preserve"> </w:t>
-      </w:r>
-      <w:proofErr w:type="spellStart"/>
-      <w:r>
-        <w:t>Threads</w:t>
-      </w:r>
-      <w:proofErr w:type="spellEnd"/>
-      <w:r>
-        <w:t>, esta biblioteca</w:t>
-      </w:r>
-      <w:r>
-        <w:t xml:space="preserve"> </w:t>
-      </w:r>
-      <w:r>
         <w:t xml:space="preserve">le permite usar múltiples hilos en segundo plano para realizar este tipo de tareas más pesadas. </w:t>
       </w:r>
       <w:r>
-        <w:t xml:space="preserve">Gracias a estas características, Node.js es una de las tecnologías más utilizadas para el desarrollo del </w:t>
-      </w:r>
-      <w:proofErr w:type="spellStart"/>
-      <w:r>
-        <w:t>backend</w:t>
-      </w:r>
-      <w:proofErr w:type="spellEnd"/>
-      <w:r>
-        <w:t xml:space="preserve"> (lógica de negocio)</w:t>
+        <w:t>Gracias a estas características, Node.js es una de las tecnologías más utilizadas para el desarrollo del backend (lógica de negocio)</w:t>
       </w:r>
       <w:r>
         <w:t>.</w:t>
@@ -1150,15 +938,7 @@
         <w:jc w:val="both"/>
       </w:pPr>
       <w:r>
-        <w:t xml:space="preserve">Express es un entorno de trabajo para Node.js que facilita la creación de servidores web y </w:t>
-      </w:r>
-      <w:proofErr w:type="spellStart"/>
-      <w:r>
-        <w:t>APIs</w:t>
-      </w:r>
-      <w:proofErr w:type="spellEnd"/>
-      <w:r>
-        <w:t>, ofreciendo una forma sencilla de manejar solicitudes HTTP y gestionar la lógica del servidor.</w:t>
+        <w:t>Express es un entorno de trabajo para Node.js que facilita la creación de servidores web y APIs, ofreciendo una forma sencilla de manejar solicitudes HTTP y gestionar la lógica del servidor.</w:t>
       </w:r>
     </w:p>
     <w:p>
@@ -1511,15 +1291,7 @@
         <w:jc w:val="both"/>
       </w:pPr>
       <w:r>
-        <w:t xml:space="preserve">Node.js por sí solo proporciona un entorno de ejecución para JavaScript en el servidor, pero Express.js simplifica el proceso de desarrollo ya que ofrece una estructura organizada para manejar rutas y solicitudes, herramientas para agregar funcionalidades sin reescribir código desde cero y mejor gestión de errores y seguridad en </w:t>
-      </w:r>
-      <w:proofErr w:type="spellStart"/>
-      <w:r>
-        <w:t>APIs</w:t>
-      </w:r>
-      <w:proofErr w:type="spellEnd"/>
-      <w:r>
-        <w:t>.</w:t>
+        <w:t>Node.js por sí solo proporciona un entorno de ejecución para JavaScript en el servidor, pero Express.js simplifica el proceso de desarrollo ya que ofrece una estructura organizada para manejar rutas y solicitudes, herramientas para agregar funcionalidades sin reescribir código desde cero y mejor gestión de errores y seguridad en APIs.</w:t>
       </w:r>
     </w:p>
     <w:p>
@@ -1560,13 +1332,8 @@
       <w:pPr>
         <w:jc w:val="both"/>
       </w:pPr>
-      <w:proofErr w:type="spellStart"/>
-      <w:r>
-        <w:t>Carácterísticas</w:t>
-      </w:r>
-      <w:proofErr w:type="spellEnd"/>
-      <w:r>
-        <w:t xml:space="preserve"> de SQLite:</w:t>
+      <w:r>
+        <w:t>Carácterísticas de SQLite:</w:t>
       </w:r>
     </w:p>
     <w:p>
@@ -1626,13 +1393,8 @@
         </w:numPr>
         <w:jc w:val="both"/>
       </w:pPr>
-      <w:proofErr w:type="spellStart"/>
-      <w:r>
-        <w:t>Conversation</w:t>
-      </w:r>
-      <w:proofErr w:type="spellEnd"/>
-      <w:r>
-        <w:t>: Esta tabla almacena la información de las conversaciones ya sean chat de grupo o individuales. Campos:</w:t>
+      <w:r>
+        <w:t>Conversation: Esta tabla almacena la información de las conversaciones ya sean chat de grupo o individuales. Campos:</w:t>
       </w:r>
     </w:p>
     <w:p>
@@ -1655,13 +1417,8 @@
         </w:numPr>
         <w:jc w:val="both"/>
       </w:pPr>
-      <w:proofErr w:type="spellStart"/>
-      <w:r>
-        <w:t>Name</w:t>
-      </w:r>
-      <w:proofErr w:type="spellEnd"/>
-      <w:r>
-        <w:t>(STRING): Nombre de la conversación.</w:t>
+      <w:r>
+        <w:t>Name(STRING): Nombre de la conversación.</w:t>
       </w:r>
     </w:p>
     <w:p>
@@ -1677,13 +1434,8 @@
         </w:numPr>
         <w:jc w:val="both"/>
       </w:pPr>
-      <w:proofErr w:type="spellStart"/>
-      <w:r>
-        <w:t>Message</w:t>
-      </w:r>
-      <w:proofErr w:type="spellEnd"/>
-      <w:r>
-        <w:t>: En esta tabla guardamos los mensajes que se encuentran dentro de cada conversación. Campos:</w:t>
+      <w:r>
+        <w:t>Message: En esta tabla guardamos los mensajes que se encuentran dentro de cada conversación. Campos:</w:t>
       </w:r>
     </w:p>
     <w:p>
@@ -1706,13 +1458,8 @@
         </w:numPr>
         <w:jc w:val="both"/>
       </w:pPr>
-      <w:proofErr w:type="spellStart"/>
-      <w:r>
-        <w:t>User_id</w:t>
-      </w:r>
-      <w:proofErr w:type="spellEnd"/>
-      <w:r>
-        <w:t>(INTEGER) (FK): Usuario que envió el mensaje.</w:t>
+      <w:r>
+        <w:t>User_id(INTEGER) (FK): Usuario que envió el mensaje.</w:t>
       </w:r>
     </w:p>
     <w:p>
@@ -1723,13 +1470,8 @@
         </w:numPr>
         <w:jc w:val="both"/>
       </w:pPr>
-      <w:proofErr w:type="spellStart"/>
-      <w:r>
-        <w:t>Conver_id</w:t>
-      </w:r>
-      <w:proofErr w:type="spellEnd"/>
-      <w:r>
-        <w:t>(INTEGER)(FK): Identifica a qué conversación pertenece el mensaje.</w:t>
+      <w:r>
+        <w:t>Conver_id(INTEGER)(FK): Identifica a qué conversación pertenece el mensaje.</w:t>
       </w:r>
     </w:p>
     <w:p>
@@ -1752,13 +1494,8 @@
         </w:numPr>
         <w:jc w:val="both"/>
       </w:pPr>
-      <w:proofErr w:type="spellStart"/>
-      <w:r>
-        <w:t>Send_time</w:t>
-      </w:r>
-      <w:proofErr w:type="spellEnd"/>
-      <w:r>
-        <w:t>(DATETIME): Fecha en la que envió el mensaje.</w:t>
+      <w:r>
+        <w:t>Send_time(DATETIME): Fecha en la que envió el mensaje.</w:t>
       </w:r>
     </w:p>
     <w:p>
@@ -1774,13 +1511,8 @@
         </w:numPr>
         <w:jc w:val="both"/>
       </w:pPr>
-      <w:proofErr w:type="spellStart"/>
-      <w:r>
-        <w:t>Participant</w:t>
-      </w:r>
-      <w:proofErr w:type="spellEnd"/>
-      <w:r>
-        <w:t>: Esta tabla determina qué usuarios participan en cada conversación. Campos:</w:t>
+      <w:r>
+        <w:t>Participant: Esta tabla determina qué usuarios participan en cada conversación. Campos:</w:t>
       </w:r>
     </w:p>
     <w:p>
@@ -1791,13 +1523,8 @@
         </w:numPr>
         <w:jc w:val="both"/>
       </w:pPr>
-      <w:proofErr w:type="spellStart"/>
-      <w:r>
-        <w:t>Conver_id</w:t>
-      </w:r>
-      <w:proofErr w:type="spellEnd"/>
-      <w:r>
-        <w:t>(INTEGER)(FK): Identificador de la conversación.</w:t>
+      <w:r>
+        <w:t>Conver_id(INTEGER)(FK): Identificador de la conversación.</w:t>
       </w:r>
     </w:p>
     <w:p>
@@ -1808,13 +1535,8 @@
         </w:numPr>
         <w:jc w:val="both"/>
       </w:pPr>
-      <w:proofErr w:type="spellStart"/>
-      <w:r>
-        <w:t>User_id</w:t>
-      </w:r>
-      <w:proofErr w:type="spellEnd"/>
-      <w:r>
-        <w:t>(INTEGER)(FK): Identificador del usuario que participa en la conversación.</w:t>
+      <w:r>
+        <w:t>User_id(INTEGER)(FK): Identificador del usuario que participa en la conversación.</w:t>
       </w:r>
     </w:p>
     <w:p>
@@ -1835,14 +1557,9 @@
         </w:numPr>
         <w:jc w:val="both"/>
       </w:pPr>
-      <w:proofErr w:type="spellStart"/>
       <w:r>
         <w:lastRenderedPageBreak/>
-        <w:t>Users_identification</w:t>
-      </w:r>
-      <w:proofErr w:type="spellEnd"/>
-      <w:r>
-        <w:t>: Almacena la identidad de los usuarios de la aplicación.</w:t>
+        <w:t>Users_identification: Almacena la identidad de los usuarios de la aplicación.</w:t>
       </w:r>
     </w:p>
     <w:p>
@@ -1882,13 +1599,8 @@
         </w:numPr>
         <w:jc w:val="both"/>
       </w:pPr>
-      <w:proofErr w:type="spellStart"/>
-      <w:r>
-        <w:t>Sqlite_sequence</w:t>
-      </w:r>
-      <w:proofErr w:type="spellEnd"/>
-      <w:r>
-        <w:t>: Esta es una tabla del propio SQLite, es usada para manejar que los valores en el resto de tablas establecidos como AUTOINCREMENT sean únicos.</w:t>
+      <w:r>
+        <w:t>Sqlite_sequence: Esta es una tabla del propio SQLite, es usada para manejar que los valores en el resto de tablas establecidos como AUTOINCREMENT sean únicos.</w:t>
       </w:r>
     </w:p>
     <w:p>
@@ -1924,26 +1636,10 @@
         <w:t xml:space="preserve">Es una biblioteca </w:t>
       </w:r>
       <w:r>
-        <w:t xml:space="preserve">de </w:t>
-      </w:r>
-      <w:proofErr w:type="spellStart"/>
-      <w:r>
-        <w:t>JavaSript</w:t>
-      </w:r>
-      <w:proofErr w:type="spellEnd"/>
-      <w:r>
-        <w:t xml:space="preserve"> </w:t>
-      </w:r>
-      <w:r>
-        <w:t xml:space="preserve">que permite comunicación en tiempo real entre el servidor y el cliente a través de </w:t>
-      </w:r>
-      <w:proofErr w:type="spellStart"/>
-      <w:r>
-        <w:t>WebSockets</w:t>
-      </w:r>
-      <w:proofErr w:type="spellEnd"/>
-      <w:r>
-        <w:t>. Su principal ventaja es que permite una comunicación bidireccional, es decir, tanto el servidor como el cliente pueden enviar y recibir datos en cualquier momento, sin necesidad de recargar la página:</w:t>
+        <w:t xml:space="preserve">de JavaSript </w:t>
+      </w:r>
+      <w:r>
+        <w:t>que permite comunicación en tiempo real entre el servidor y el cliente a través de WebSockets. Su principal ventaja es que permite una comunicación bidireccional, es decir, tanto el servidor como el cliente pueden enviar y recibir datos en cualquier momento, sin necesidad de recargar la página:</w:t>
       </w:r>
       <w:r>
         <w:rPr>
@@ -2519,7 +2215,6 @@
           <w:szCs w:val="24"/>
         </w:rPr>
       </w:pPr>
-      <w:proofErr w:type="spellStart"/>
       <w:r>
         <w:rPr>
           <w:b/>
@@ -2527,16 +2222,40 @@
           <w:sz w:val="24"/>
           <w:szCs w:val="24"/>
         </w:rPr>
-        <w:t>React</w:t>
-      </w:r>
-      <w:proofErr w:type="spellEnd"/>
-      <w:r>
-        <w:rPr>
-          <w:b/>
-          <w:bCs/>
-          <w:sz w:val="24"/>
-          <w:szCs w:val="24"/>
-        </w:rPr>
+        <w:t>React:</w:t>
+      </w:r>
+    </w:p>
+    <w:p>
+      <w:pPr>
+        <w:jc w:val="both"/>
+      </w:pPr>
+      <w:r>
+        <w:t xml:space="preserve">React es una biblioteca de JavaScript </w:t>
+      </w:r>
+      <w:r>
+        <w:t xml:space="preserve">que se utiliza </w:t>
+      </w:r>
+      <w:r>
+        <w:t>para crear interfaces de usuario. React ayuda a desarrollar aplicaciones cuyos datos cambian constantemente</w:t>
+      </w:r>
+      <w:r>
+        <w:t xml:space="preserve"> ya que permite actualizar la interfaz de manera eficiente </w:t>
+      </w:r>
+      <w:r>
+        <w:t>cuando el estado de uno de los componentes cambia.</w:t>
+      </w:r>
+      <w:r>
+        <w:t xml:space="preserve"> </w:t>
+      </w:r>
+    </w:p>
+    <w:p>
+      <w:pPr>
+        <w:jc w:val="both"/>
+      </w:pPr>
+      <w:r>
+        <w:t>Componentes en React</w:t>
+      </w:r>
+      <w:r>
         <w:t>:</w:t>
       </w:r>
     </w:p>
@@ -2544,65 +2263,8 @@
       <w:pPr>
         <w:jc w:val="both"/>
       </w:pPr>
-      <w:proofErr w:type="spellStart"/>
-      <w:r>
-        <w:t>React</w:t>
-      </w:r>
-      <w:proofErr w:type="spellEnd"/>
-      <w:r>
-        <w:t xml:space="preserve"> es una biblioteca de JavaScript </w:t>
-      </w:r>
-      <w:r>
-        <w:t xml:space="preserve">que se utiliza </w:t>
-      </w:r>
-      <w:r>
-        <w:t xml:space="preserve">para crear interfaces de usuario. </w:t>
-      </w:r>
-      <w:proofErr w:type="spellStart"/>
-      <w:r>
-        <w:t>React</w:t>
-      </w:r>
-      <w:proofErr w:type="spellEnd"/>
-      <w:r>
-        <w:t xml:space="preserve"> ayuda a desarrollar aplicaciones cuyos datos cambian constantemente</w:t>
-      </w:r>
-      <w:r>
-        <w:t xml:space="preserve"> ya que permite actualizar la interfaz de manera eficiente </w:t>
-      </w:r>
-      <w:r>
-        <w:t>cuando el estado de uno de los componentes cambia.</w:t>
-      </w:r>
-      <w:r>
-        <w:t xml:space="preserve"> </w:t>
-      </w:r>
-    </w:p>
-    <w:p>
-      <w:pPr>
-        <w:jc w:val="both"/>
-      </w:pPr>
-      <w:r>
-        <w:t xml:space="preserve">Componentes en </w:t>
-      </w:r>
-      <w:proofErr w:type="spellStart"/>
-      <w:r>
-        <w:t>React</w:t>
-      </w:r>
-      <w:proofErr w:type="spellEnd"/>
-      <w:r>
-        <w:t>:</w:t>
-      </w:r>
-    </w:p>
-    <w:p>
-      <w:pPr>
-        <w:jc w:val="both"/>
-      </w:pPr>
-      <w:proofErr w:type="spellStart"/>
-      <w:r>
-        <w:t>React</w:t>
-      </w:r>
-      <w:proofErr w:type="spellEnd"/>
-      <w:r>
-        <w:t xml:space="preserve"> está basado en componentes reutilizables, esto quiere decir que la interfaz de usuario se divide en pequeñas piezas reutilizables. Un componente puede ser un botón, por ejemplo:</w:t>
+      <w:r>
+        <w:t>React está basado en componentes reutilizables, esto quiere decir que la interfaz de usuario se divide en pequeñas piezas reutilizables. Un componente puede ser un botón, por ejemplo:</w:t>
       </w:r>
     </w:p>
     <w:p>
@@ -2750,29 +2412,13 @@
         <w:t xml:space="preserve"> </w:t>
       </w:r>
       <w:r>
-        <w:t>(</w:t>
-      </w:r>
-      <w:proofErr w:type="spellStart"/>
-      <w:r>
-        <w:t>TypeScript</w:t>
-      </w:r>
-      <w:proofErr w:type="spellEnd"/>
-      <w:r>
-        <w:t xml:space="preserve"> + JSX)</w:t>
+        <w:t>(TypeScript + JSX)</w:t>
       </w:r>
       <w:r>
         <w:t xml:space="preserve"> </w:t>
       </w:r>
       <w:r>
-        <w:t xml:space="preserve">en </w:t>
-      </w:r>
-      <w:proofErr w:type="spellStart"/>
-      <w:r>
-        <w:t>React</w:t>
-      </w:r>
-      <w:proofErr w:type="spellEnd"/>
-      <w:r>
-        <w:t xml:space="preserve">: </w:t>
+        <w:t xml:space="preserve">en React: </w:t>
       </w:r>
     </w:p>
     <w:p>
@@ -2785,19 +2431,15 @@
       <w:r>
         <w:t xml:space="preserve"> es una extensión de </w:t>
       </w:r>
-      <w:proofErr w:type="spellStart"/>
       <w:r>
         <w:t>Typescript</w:t>
       </w:r>
-      <w:proofErr w:type="spellEnd"/>
       <w:r>
         <w:t xml:space="preserve">, permite escribir estructuras similares a HTML dentro del código de </w:t>
       </w:r>
-      <w:proofErr w:type="spellStart"/>
       <w:r>
         <w:t>Typescript</w:t>
       </w:r>
-      <w:proofErr w:type="spellEnd"/>
       <w:r>
         <w:t>, e</w:t>
       </w:r>
@@ -2817,14 +2459,9 @@
       <w:pPr>
         <w:jc w:val="both"/>
       </w:pPr>
-      <w:proofErr w:type="spellStart"/>
       <w:r>
         <w:lastRenderedPageBreak/>
-        <w:t>React</w:t>
-      </w:r>
-      <w:proofErr w:type="spellEnd"/>
-      <w:r>
-        <w:t xml:space="preserve"> y el DOM</w:t>
+        <w:t>React y el DOM</w:t>
       </w:r>
       <w:r>
         <w:t>:</w:t>
@@ -2835,43 +2472,11 @@
         <w:jc w:val="both"/>
       </w:pPr>
       <w:r>
-        <w:t xml:space="preserve">A la hora de actualizar objetos, </w:t>
-      </w:r>
-      <w:proofErr w:type="spellStart"/>
-      <w:r>
-        <w:t>React</w:t>
-      </w:r>
-      <w:proofErr w:type="spellEnd"/>
-      <w:r>
-        <w:t xml:space="preserve"> maneja el DOM(</w:t>
-      </w:r>
-      <w:proofErr w:type="spellStart"/>
-      <w:r>
-        <w:t>Document</w:t>
-      </w:r>
-      <w:proofErr w:type="spellEnd"/>
+        <w:t>A la hora de actualizar objetos, React maneja el DOM(Document Object Model)</w:t>
+      </w:r>
       <w:r>
         <w:t xml:space="preserve"> </w:t>
       </w:r>
-      <w:proofErr w:type="spellStart"/>
-      <w:r>
-        <w:t>Object</w:t>
-      </w:r>
-      <w:proofErr w:type="spellEnd"/>
-      <w:r>
-        <w:t xml:space="preserve"> </w:t>
-      </w:r>
-      <w:proofErr w:type="spellStart"/>
-      <w:r>
-        <w:t>Model</w:t>
-      </w:r>
-      <w:proofErr w:type="spellEnd"/>
-      <w:r>
-        <w:t>)</w:t>
-      </w:r>
-      <w:r>
-        <w:t xml:space="preserve"> </w:t>
-      </w:r>
       <w:r>
         <w:t>de manera optimizada a través del Virtual DOM</w:t>
       </w:r>
@@ -2879,26 +2484,10 @@
         <w:t>. El</w:t>
       </w:r>
       <w:r>
-        <w:t xml:space="preserve"> virtual DOM es una copia del DOM real, </w:t>
-      </w:r>
-      <w:proofErr w:type="spellStart"/>
-      <w:r>
-        <w:t>React</w:t>
-      </w:r>
-      <w:proofErr w:type="spellEnd"/>
-      <w:r>
-        <w:t xml:space="preserve"> lo utiliza para hacer cambios de manera más optimizada. </w:t>
-      </w:r>
-      <w:r>
-        <w:t xml:space="preserve">Cuando un estado cambia, </w:t>
-      </w:r>
-      <w:proofErr w:type="spellStart"/>
-      <w:r>
-        <w:t>React</w:t>
-      </w:r>
-      <w:proofErr w:type="spellEnd"/>
-      <w:r>
-        <w:t xml:space="preserve"> genera una nueva versión del Virtual DOM</w:t>
+        <w:t xml:space="preserve"> virtual DOM es una copia del DOM real, React lo utiliza para hacer cambios de manera más optimizada. </w:t>
+      </w:r>
+      <w:r>
+        <w:t>Cuando un estado cambia, React genera una nueva versión del Virtual DOM</w:t>
       </w:r>
       <w:r>
         <w:t xml:space="preserve"> y </w:t>
@@ -2912,24 +2501,11 @@
       <w:r>
         <w:t xml:space="preserve">. Después </w:t>
       </w:r>
-      <w:proofErr w:type="spellStart"/>
-      <w:r>
-        <w:t>React</w:t>
-      </w:r>
-      <w:proofErr w:type="spellEnd"/>
-      <w:r>
-        <w:t xml:space="preserve"> </w:t>
-      </w:r>
-      <w:r>
-        <w:t xml:space="preserve">compara el nuevo Virtual DOM con el anterior y al final </w:t>
-      </w:r>
-      <w:proofErr w:type="spellStart"/>
-      <w:r>
-        <w:t>React</w:t>
-      </w:r>
-      <w:proofErr w:type="spellEnd"/>
-      <w:r>
-        <w:t xml:space="preserve"> actualiza solo las partes necesari</w:t>
+      <w:r>
+        <w:t xml:space="preserve">React </w:t>
+      </w:r>
+      <w:r>
+        <w:t>compara el nuevo Virtual DOM con el anterior y al final React actualiza solo las partes necesari</w:t>
       </w:r>
       <w:r>
         <w:t>a</w:t>
@@ -2947,19 +2523,9 @@
       <w:pPr>
         <w:jc w:val="both"/>
       </w:pPr>
-      <w:proofErr w:type="spellStart"/>
-      <w:r>
-        <w:t>Hooks</w:t>
-      </w:r>
-      <w:proofErr w:type="spellEnd"/>
-      <w:r>
-        <w:t xml:space="preserve"> en </w:t>
-      </w:r>
-      <w:proofErr w:type="spellStart"/>
-      <w:r>
-        <w:t>React</w:t>
-      </w:r>
-      <w:proofErr w:type="spellEnd"/>
+      <w:r>
+        <w:t>Hooks en React</w:t>
+      </w:r>
       <w:r>
         <w:t>:</w:t>
       </w:r>
@@ -2969,40 +2535,16 @@
         <w:jc w:val="both"/>
       </w:pPr>
       <w:r>
-        <w:t xml:space="preserve">Los </w:t>
-      </w:r>
-      <w:proofErr w:type="spellStart"/>
-      <w:r>
-        <w:t>hooks</w:t>
-      </w:r>
-      <w:proofErr w:type="spellEnd"/>
-      <w:r>
-        <w:t xml:space="preserve"> son</w:t>
-      </w:r>
-      <w:r>
-        <w:t xml:space="preserve"> funciones especiales en </w:t>
-      </w:r>
-      <w:proofErr w:type="spellStart"/>
-      <w:r>
-        <w:t>React</w:t>
-      </w:r>
-      <w:proofErr w:type="spellEnd"/>
-      <w:r>
-        <w:t xml:space="preserve"> que permiten usar características como el manejo del estado y el ciclo de vida sin necesidad de escribir clases</w:t>
+        <w:t>Los hooks son</w:t>
+      </w:r>
+      <w:r>
+        <w:t xml:space="preserve"> funciones especiales en React que permiten usar características como el manejo del estado y el ciclo de vida sin necesidad de escribir clases</w:t>
       </w:r>
       <w:r>
         <w:t xml:space="preserve">. </w:t>
       </w:r>
       <w:r>
-        <w:t xml:space="preserve">Con los </w:t>
-      </w:r>
-      <w:proofErr w:type="spellStart"/>
-      <w:r>
-        <w:t>Hooks</w:t>
-      </w:r>
-      <w:proofErr w:type="spellEnd"/>
-      <w:r>
-        <w:t>, los componentes funcionales pueden gestionar estados</w:t>
+        <w:t>Con los Hooks, los componentes funcionales pueden gestionar estados</w:t>
       </w:r>
       <w:r>
         <w:t xml:space="preserve"> y otras funcionalidades que antes solo eran posibles en los componentes de clase.</w:t>
@@ -3013,15 +2555,7 @@
         <w:jc w:val="both"/>
       </w:pPr>
       <w:r>
-        <w:t xml:space="preserve">Ejemplo: </w:t>
-      </w:r>
-      <w:proofErr w:type="spellStart"/>
-      <w:r>
-        <w:t>useState</w:t>
-      </w:r>
-      <w:proofErr w:type="spellEnd"/>
-      <w:r>
-        <w:t>, se usa para manejar el estado de un componente.</w:t>
+        <w:t>Ejemplo: useState, se usa para manejar el estado de un componente.</w:t>
       </w:r>
     </w:p>
     <w:p>
@@ -3066,21 +2600,8 @@
         <w:t xml:space="preserve">Es una herramienta que nos ayuda a desarrollar aplicaciones web de manera más rápida, </w:t>
       </w:r>
       <w:r>
-        <w:t xml:space="preserve">está diseñada para </w:t>
-      </w:r>
-      <w:proofErr w:type="spellStart"/>
-      <w:r>
-        <w:t>frameworks</w:t>
-      </w:r>
-      <w:proofErr w:type="spellEnd"/>
-      <w:r>
-        <w:t xml:space="preserve"> como </w:t>
-      </w:r>
-      <w:proofErr w:type="spellStart"/>
-      <w:r>
-        <w:t>React</w:t>
-      </w:r>
-      <w:proofErr w:type="spellEnd"/>
+        <w:t>está diseñada para frameworks como React</w:t>
+      </w:r>
       <w:r>
         <w:t>. Vite se instala como una dependencia del proyecto y realiza lo siguiente:</w:t>
       </w:r>
@@ -3117,15 +2638,7 @@
         <w:t>H</w:t>
       </w:r>
       <w:r>
-        <w:t xml:space="preserve">MR(Hot Module </w:t>
-      </w:r>
-      <w:proofErr w:type="spellStart"/>
-      <w:r>
-        <w:t>Replacement</w:t>
-      </w:r>
-      <w:proofErr w:type="spellEnd"/>
-      <w:r>
-        <w:t>).</w:t>
+        <w:t>MR(Hot Module Replacement).</w:t>
       </w:r>
     </w:p>
     <w:p>
@@ -3162,31 +2675,10 @@
         <w:t>d</w:t>
       </w:r>
       <w:r>
-        <w:t xml:space="preserve">esarrollo, simplemente usamos el comando </w:t>
-      </w:r>
-      <w:proofErr w:type="spellStart"/>
-      <w:r>
-        <w:t>pnpm</w:t>
-      </w:r>
-      <w:proofErr w:type="spellEnd"/>
-      <w:r>
-        <w:t xml:space="preserve"> run </w:t>
-      </w:r>
-      <w:proofErr w:type="spellStart"/>
-      <w:r>
-        <w:t>dev</w:t>
-      </w:r>
-      <w:proofErr w:type="spellEnd"/>
-      <w:r>
-        <w:t xml:space="preserve">. Este comando está definido en el archivo </w:t>
-      </w:r>
-      <w:proofErr w:type="spellStart"/>
-      <w:r>
-        <w:t>package.json</w:t>
-      </w:r>
-      <w:proofErr w:type="spellEnd"/>
-      <w:r>
-        <w:t>:</w:t>
+        <w:t>esarrollo, simplemente usamos el comando pnpm run dev</w:t>
+      </w:r>
+      <w:r>
+        <w:t>. Este comando está definido en el archivo package.json:</w:t>
       </w:r>
     </w:p>
     <w:p>
@@ -3306,15 +2798,7 @@
         <w:t xml:space="preserve">una </w:t>
       </w:r>
       <w:r>
-        <w:t xml:space="preserve">aplicación con una interfaz de usuarios sencilla. Gracias a </w:t>
-      </w:r>
-      <w:proofErr w:type="spellStart"/>
-      <w:r>
-        <w:t>React</w:t>
-      </w:r>
-      <w:proofErr w:type="spellEnd"/>
-      <w:r>
-        <w:t xml:space="preserve"> y Vite, la aplicación carga rápidamente en el navegador, ofreciendo una respuesta inmediata sin necesidad de recargar la página, lo que mejora la experiencia del usuario. Socket.io ha permitido la comunicación en tiempo real, asegurando que los mensajes lleguen instantáneamente a los destinatarios, manteniendo una comunicación fluida. La aplicación permite gestionar</w:t>
+        <w:t>aplicación con una interfaz de usuarios sencilla. Gracias a React y Vite, la aplicación carga rápidamente en el navegador, ofreciendo una respuesta inmediata sin necesidad de recargar la página, lo que mejora la experiencia del usuario. Socket.io ha permitido la comunicación en tiempo real, asegurando que los mensajes lleguen instantáneamente a los destinatarios, manteniendo una comunicación fluida. La aplicación permite gestionar</w:t>
       </w:r>
       <w:r>
         <w:t xml:space="preserve"> varios usuarios a la vez, esto es posible gracias a Node.js</w:t>
@@ -3379,15 +2863,7 @@
         </w:r>
       </w:hyperlink>
       <w:r>
-        <w:t xml:space="preserve"> desde un </w:t>
-      </w:r>
-      <w:proofErr w:type="spellStart"/>
-      <w:r>
-        <w:t>nevagador</w:t>
-      </w:r>
-      <w:proofErr w:type="spellEnd"/>
-      <w:r>
-        <w:t xml:space="preserve">. </w:t>
+        <w:t xml:space="preserve"> desde un nevagador. </w:t>
       </w:r>
       <w:r>
         <w:t xml:space="preserve"> </w:t>
@@ -3808,15 +3284,7 @@
         <w:jc w:val="both"/>
       </w:pPr>
       <w:r>
-        <w:t xml:space="preserve">En este proyecto hemos aprendido cómo herramientas como Node.js, </w:t>
-      </w:r>
-      <w:proofErr w:type="spellStart"/>
-      <w:r>
-        <w:t>React</w:t>
-      </w:r>
-      <w:proofErr w:type="spellEnd"/>
-      <w:r>
-        <w:t xml:space="preserve"> y Socket.io pueden juntarse para desarrollar aplicaciones en tiempo real. A lo largo del proceso de desarrollo, hemos comprendido la importancia de cada tecnología en la arquitectura de la aplicación y cómo su combinación permite ofrecer una buena experiencia a los usuarios.</w:t>
+        <w:t>En este proyecto hemos aprendido cómo herramientas como Node.js, React y Socket.io pueden juntarse para desarrollar aplicaciones en tiempo real. A lo largo del proceso de desarrollo, hemos comprendido la importancia de cada tecnología en la arquitectura de la aplicación y cómo su combinación permite ofrecer una buena experiencia a los usuarios.</w:t>
       </w:r>
     </w:p>
     <w:p>
@@ -3825,15 +3293,7 @@
         <w:jc w:val="both"/>
       </w:pPr>
       <w:r>
-        <w:t xml:space="preserve">El uso de Node.js y Express.js ha sido fundamental para la creación del servidor. Con Socket.io, hemos logrado una comunicación bidireccional en tiempo real, permitiendo la transmisión instantánea de mensajes. </w:t>
-      </w:r>
-      <w:proofErr w:type="spellStart"/>
-      <w:r>
-        <w:t>React</w:t>
-      </w:r>
-      <w:proofErr w:type="spellEnd"/>
-      <w:r>
-        <w:t xml:space="preserve"> y Vite han facilitado la construcción de la interfaz y gracias a SQLite hemos conseguido almacenar de una manera sencilla los usuarios, conversaciones y mensajes de la aplicación. </w:t>
+        <w:t xml:space="preserve">El uso de Node.js y Express.js ha sido fundamental para la creación del servidor. Con Socket.io, hemos logrado una comunicación bidireccional en tiempo real, permitiendo la transmisión instantánea de mensajes. React y Vite han facilitado la construcción de la interfaz y gracias a SQLite hemos conseguido almacenar de una manera sencilla los usuarios, conversaciones y mensajes de la aplicación. </w:t>
       </w:r>
     </w:p>
     <w:p>
@@ -7922,6 +7382,7 @@
   <w:style w:type="character" w:default="1" w:styleId="Fuentedeprrafopredeter">
     <w:name w:val="Default Paragraph Font"/>
     <w:uiPriority w:val="1"/>
+    <w:semiHidden/>
     <w:unhideWhenUsed/>
   </w:style>
   <w:style w:type="table" w:default="1" w:styleId="Tablanormal">

</xml_diff>